<commit_message>
Halted Proc Gen levels. Started Wizard Tower
Explored mesh combination and occlusion systems.
</commit_message>
<xml_diff>
--- a/Design Docs/Level Builder.docx
+++ b/Design Docs/Level Builder.docx
@@ -3,6 +3,8 @@
 <w:document xmlns:wpc="http://schemas.microsoft.com/office/word/2010/wordprocessingCanvas" xmlns:cx="http://schemas.microsoft.com/office/drawing/2014/chartex" xmlns:cx1="http://schemas.microsoft.com/office/drawing/2015/9/8/chartex" xmlns:cx2="http://schemas.microsoft.com/office/drawing/2015/10/21/chartex" xmlns:cx3="http://schemas.microsoft.com/office/drawing/2016/5/9/chartex" xmlns:cx4="http://schemas.microsoft.com/office/drawing/2016/5/10/chartex" xmlns:cx5="http://schemas.microsoft.com/office/drawing/2016/5/11/chartex" xmlns:cx6="http://schemas.microsoft.com/office/drawing/2016/5/12/chartex" xmlns:cx7="http://schemas.microsoft.com/office/drawing/2016/5/13/chartex" xmlns:cx8="http://schemas.microsoft.com/office/drawing/2016/5/14/chartex" xmlns:mc="http://schemas.openxmlformats.org/markup-compatibility/2006" xmlns:aink="http://schemas.microsoft.com/office/drawing/2016/ink" xmlns:am3d="http://schemas.microsoft.com/office/drawing/2017/model3d" xmlns:o="urn:schemas-microsoft-com:office:office" xmlns:r="http://schemas.openxmlformats.org/officeDocument/2006/relationships" xmlns:m="http://schemas.openxmlformats.org/officeDocument/2006/math" xmlns:v="urn:schemas-microsoft-com:vml" xmlns:wp14="http://schemas.microsoft.com/office/word/2010/wordprocessingDrawing" xmlns:wp="http://schemas.openxmlformats.org/drawingml/2006/wordprocessingDrawing" xmlns:w10="urn:schemas-microsoft-com:office:word" xmlns:w="http://schemas.openxmlformats.org/wordprocessingml/2006/main" xmlns:w14="http://schemas.microsoft.com/office/word/2010/wordml" xmlns:w15="http://schemas.microsoft.com/office/word/2012/wordml" xmlns:w16cid="http://schemas.microsoft.com/office/word/2016/wordml/cid" xmlns:w16se="http://schemas.microsoft.com/office/word/2015/wordml/symex" xmlns:wpg="http://schemas.microsoft.com/office/word/2010/wordprocessingGroup" xmlns:wpi="http://schemas.microsoft.com/office/word/2010/wordprocessingInk" xmlns:wne="http://schemas.microsoft.com/office/word/2006/wordml" xmlns:wps="http://schemas.microsoft.com/office/word/2010/wordprocessingShape" mc:Ignorable="w14 w15 w16se w16cid wp14">
   <w:body>
     <w:p>
+      <w:bookmarkStart w:id="0" w:name="_GoBack"/>
+      <w:bookmarkEnd w:id="0"/>
       <w:r>
         <w:t>Level Design</w:t>
       </w:r>
@@ -55,7 +57,15 @@
         </w:rPr>
       </w:pPr>
       <w:r>
-        <w:t>Will need a quick and dirty method in determining wall section(Is this a corner, which side?, etc.)</w:t>
+        <w:t xml:space="preserve">Will need a quick and dirty method in determining wall </w:t>
+      </w:r>
+      <w:proofErr w:type="gramStart"/>
+      <w:r>
+        <w:t>section(</w:t>
+      </w:r>
+      <w:proofErr w:type="gramEnd"/>
+      <w:r>
+        <w:t>Is this a corner, which side?, etc.)</w:t>
       </w:r>
     </w:p>
     <w:p>
@@ -171,9 +181,19 @@
           <w:strike/>
         </w:rPr>
       </w:pPr>
-      <w:r>
-        <w:t>wf, f, f, f, fw</w:t>
-      </w:r>
+      <w:proofErr w:type="spellStart"/>
+      <w:r>
+        <w:t>wf</w:t>
+      </w:r>
+      <w:proofErr w:type="spellEnd"/>
+      <w:r>
+        <w:t xml:space="preserve">, f, f, f, </w:t>
+      </w:r>
+      <w:proofErr w:type="spellStart"/>
+      <w:r>
+        <w:t>fw</w:t>
+      </w:r>
+      <w:proofErr w:type="spellEnd"/>
     </w:p>
     <w:p>
       <w:pPr>
@@ -186,9 +206,19 @@
           <w:strike/>
         </w:rPr>
       </w:pPr>
-      <w:r>
-        <w:t>wf, f, f, f, fw</w:t>
-      </w:r>
+      <w:proofErr w:type="spellStart"/>
+      <w:r>
+        <w:t>wf</w:t>
+      </w:r>
+      <w:proofErr w:type="spellEnd"/>
+      <w:r>
+        <w:t xml:space="preserve">, f, f, f, </w:t>
+      </w:r>
+      <w:proofErr w:type="spellStart"/>
+      <w:r>
+        <w:t>fw</w:t>
+      </w:r>
+      <w:proofErr w:type="spellEnd"/>
     </w:p>
     <w:p>
       <w:pPr>
@@ -243,9 +273,11 @@
       <w:r>
         <w:t xml:space="preserve">Main object that generates and assigns Tiles and </w:t>
       </w:r>
+      <w:proofErr w:type="spellStart"/>
       <w:r>
         <w:t>TileBlueprints</w:t>
       </w:r>
+      <w:proofErr w:type="spellEnd"/>
     </w:p>
     <w:p>
       <w:pPr>
@@ -259,7 +291,15 @@
         <w:t>3D grid memory of tiles</w:t>
       </w:r>
       <w:r>
-        <w:t>: Type TileData(?)</w:t>
+        <w:t xml:space="preserve">: Type </w:t>
+      </w:r>
+      <w:proofErr w:type="spellStart"/>
+      <w:r>
+        <w:t>TileData</w:t>
+      </w:r>
+      <w:proofErr w:type="spellEnd"/>
+      <w:r>
+        <w:t>(?)</w:t>
       </w:r>
     </w:p>
     <w:p>
@@ -378,9 +418,19 @@
           <w:numId w:val="2"/>
         </w:numPr>
       </w:pPr>
-      <w:r>
-        <w:t>MonoBehaviour class attached to actual world view gameobject</w:t>
-      </w:r>
+      <w:proofErr w:type="spellStart"/>
+      <w:r>
+        <w:t>MonoBehaviour</w:t>
+      </w:r>
+      <w:proofErr w:type="spellEnd"/>
+      <w:r>
+        <w:t xml:space="preserve"> class attached to actual world view </w:t>
+      </w:r>
+      <w:proofErr w:type="spellStart"/>
+      <w:r>
+        <w:t>gameobject</w:t>
+      </w:r>
+      <w:proofErr w:type="spellEnd"/>
     </w:p>
     <w:p>
       <w:pPr>
@@ -438,20 +488,30 @@
           <w:numId w:val="2"/>
         </w:numPr>
       </w:pPr>
+      <w:proofErr w:type="spellStart"/>
       <w:r>
         <w:t>TileData</w:t>
       </w:r>
-    </w:p>
-    <w:p>
-      <w:pPr>
-        <w:pStyle w:val="ListParagraph"/>
-        <w:numPr>
-          <w:ilvl w:val="1"/>
-          <w:numId w:val="2"/>
-        </w:numPr>
-      </w:pPr>
-      <w:r>
-        <w:t xml:space="preserve">Contains x, y, z coordinates(correspond to </w:t>
+      <w:proofErr w:type="spellEnd"/>
+    </w:p>
+    <w:p>
+      <w:pPr>
+        <w:pStyle w:val="ListParagraph"/>
+        <w:numPr>
+          <w:ilvl w:val="1"/>
+          <w:numId w:val="2"/>
+        </w:numPr>
+      </w:pPr>
+      <w:r>
+        <w:t xml:space="preserve">Contains x, y, z </w:t>
+      </w:r>
+      <w:proofErr w:type="gramStart"/>
+      <w:r>
+        <w:t>coordinates(</w:t>
+      </w:r>
+      <w:proofErr w:type="gramEnd"/>
+      <w:r>
+        <w:t xml:space="preserve">correspond to </w:t>
       </w:r>
       <w:r>
         <w:t>indices in 3D map)</w:t>
@@ -465,8 +525,13 @@
           <w:numId w:val="2"/>
         </w:numPr>
       </w:pPr>
-      <w:r>
-        <w:t>TileType: what kind of tile can be found here</w:t>
+      <w:proofErr w:type="spellStart"/>
+      <w:r>
+        <w:t>TileType</w:t>
+      </w:r>
+      <w:proofErr w:type="spellEnd"/>
+      <w:r>
+        <w:t>: what kind of tile can be found here</w:t>
       </w:r>
     </w:p>
     <w:p>
@@ -501,9 +566,11 @@
           <w:numId w:val="2"/>
         </w:numPr>
       </w:pPr>
+      <w:proofErr w:type="spellStart"/>
       <w:r>
         <w:t>TileBlueprint</w:t>
       </w:r>
+      <w:proofErr w:type="spellEnd"/>
     </w:p>
     <w:p>
       <w:pPr>
@@ -647,7 +714,15 @@
         </w:numPr>
       </w:pPr>
       <w:r>
-        <w:t>Predefined room shapes(not sizes)</w:t>
+        <w:t xml:space="preserve">Predefined room </w:t>
+      </w:r>
+      <w:proofErr w:type="gramStart"/>
+      <w:r>
+        <w:t>shapes(</w:t>
+      </w:r>
+      <w:proofErr w:type="gramEnd"/>
+      <w:r>
+        <w:t>not sizes)</w:t>
       </w:r>
     </w:p>
     <w:p>
@@ -719,7 +794,15 @@
         </w:numPr>
       </w:pPr>
       <w:r>
-        <w:t>These must account for changes in height(3D grid)</w:t>
+        <w:t xml:space="preserve">These must account for changes in </w:t>
+      </w:r>
+      <w:proofErr w:type="gramStart"/>
+      <w:r>
+        <w:t>height(</w:t>
+      </w:r>
+      <w:proofErr w:type="gramEnd"/>
+      <w:r>
+        <w:t>3D grid)</w:t>
       </w:r>
     </w:p>
     <w:p>
@@ -1188,7 +1271,15 @@
         </w:numPr>
       </w:pPr>
       <w:r>
-        <w:t>Should be similar to two walls</w:t>
+        <w:t xml:space="preserve">Should be </w:t>
+      </w:r>
+      <w:proofErr w:type="gramStart"/>
+      <w:r>
+        <w:t>similar to</w:t>
+      </w:r>
+      <w:proofErr w:type="gramEnd"/>
+      <w:r>
+        <w:t xml:space="preserve"> two walls</w:t>
       </w:r>
     </w:p>
     <w:p>
@@ -1238,8 +1329,123 @@
       <w:r>
         <w:t>Check if middle</w:t>
       </w:r>
-      <w:bookmarkStart w:id="0" w:name="_GoBack"/>
-      <w:bookmarkEnd w:id="0"/>
+    </w:p>
+    <w:p>
+      <w:pPr>
+        <w:pStyle w:val="ListParagraph"/>
+        <w:numPr>
+          <w:ilvl w:val="0"/>
+          <w:numId w:val="2"/>
+        </w:numPr>
+      </w:pPr>
+      <w:r>
+        <w:t>Chaining rooms/Building rooms</w:t>
+      </w:r>
+    </w:p>
+    <w:p>
+      <w:pPr>
+        <w:pStyle w:val="ListParagraph"/>
+        <w:numPr>
+          <w:ilvl w:val="1"/>
+          <w:numId w:val="2"/>
+        </w:numPr>
+      </w:pPr>
+      <w:r>
+        <w:t>Establish room corners at random!</w:t>
+      </w:r>
+    </w:p>
+    <w:p>
+      <w:pPr>
+        <w:pStyle w:val="ListParagraph"/>
+        <w:numPr>
+          <w:ilvl w:val="1"/>
+          <w:numId w:val="2"/>
+        </w:numPr>
+      </w:pPr>
+      <w:r>
+        <w:t>Check if the room you are attempting to establish is overlapping with anything!</w:t>
+      </w:r>
+    </w:p>
+    <w:p>
+      <w:pPr>
+        <w:pStyle w:val="ListParagraph"/>
+        <w:numPr>
+          <w:ilvl w:val="1"/>
+          <w:numId w:val="2"/>
+        </w:numPr>
+      </w:pPr>
+      <w:r>
+        <w:t>If it is!</w:t>
+      </w:r>
+    </w:p>
+    <w:p>
+      <w:pPr>
+        <w:pStyle w:val="ListParagraph"/>
+        <w:numPr>
+          <w:ilvl w:val="2"/>
+          <w:numId w:val="2"/>
+        </w:numPr>
+      </w:pPr>
+      <w:r>
+        <w:t>Check if there is space to move it slightly</w:t>
+      </w:r>
+    </w:p>
+    <w:p>
+      <w:pPr>
+        <w:pStyle w:val="ListParagraph"/>
+        <w:numPr>
+          <w:ilvl w:val="2"/>
+          <w:numId w:val="2"/>
+        </w:numPr>
+      </w:pPr>
+      <w:r>
+        <w:t>If there is!</w:t>
+      </w:r>
+    </w:p>
+    <w:p>
+      <w:pPr>
+        <w:pStyle w:val="ListParagraph"/>
+        <w:numPr>
+          <w:ilvl w:val="3"/>
+          <w:numId w:val="2"/>
+        </w:numPr>
+      </w:pPr>
+      <w:r>
+        <w:t>Move it slightly</w:t>
+      </w:r>
+    </w:p>
+    <w:p>
+      <w:pPr>
+        <w:pStyle w:val="ListParagraph"/>
+        <w:numPr>
+          <w:ilvl w:val="2"/>
+          <w:numId w:val="2"/>
+        </w:numPr>
+      </w:pPr>
+      <w:r>
+        <w:t>Otherwise</w:t>
+      </w:r>
+    </w:p>
+    <w:p>
+      <w:pPr>
+        <w:pStyle w:val="ListParagraph"/>
+        <w:numPr>
+          <w:ilvl w:val="3"/>
+          <w:numId w:val="2"/>
+        </w:numPr>
+      </w:pPr>
+      <w:r>
+        <w:t>Shrink it!</w:t>
+      </w:r>
+    </w:p>
+    <w:p>
+      <w:pPr>
+        <w:pStyle w:val="ListParagraph"/>
+        <w:numPr>
+          <w:ilvl w:val="1"/>
+          <w:numId w:val="2"/>
+        </w:numPr>
+      </w:pPr>
     </w:p>
     <w:sectPr>
       <w:pgSz w:w="12240" w:h="15840"/>

</xml_diff>